<commit_message>
Version Finie du client lourd
</commit_message>
<xml_diff>
--- a/lolfr_client_lourd/Documentation/Documentation client_lourd.docx
+++ b/lolfr_client_lourd/Documentation/Documentation client_lourd.docx
@@ -121,14 +121,7 @@
           <w:b/>
           <w:bCs/>
         </w:rPr>
-        <w:t>Modèles</w:t>
-      </w:r>
-      <w:r>
-        <w:rPr>
-          <w:b/>
-          <w:bCs/>
-        </w:rPr>
-        <w:t>:</w:t>
+        <w:t>Modèles:</w:t>
       </w:r>
       <w:r>
         <w:t xml:space="preserve"> </w:t>
@@ -158,14 +151,7 @@
           <w:b/>
           <w:bCs/>
         </w:rPr>
-        <w:t>Vues</w:t>
-      </w:r>
-      <w:r>
-        <w:rPr>
-          <w:b/>
-          <w:bCs/>
-        </w:rPr>
-        <w:t xml:space="preserve"> :</w:t>
+        <w:t>Vues :</w:t>
       </w:r>
       <w:r>
         <w:t xml:space="preserve"> </w:t>
@@ -276,10 +262,10 @@
     <w:p>
       <w:r>
         <w:drawing>
-          <wp:inline distT="0" distB="0" distL="0" distR="0" wp14:anchorId="21ADDD40" wp14:editId="19841C94">
-            <wp:extent cx="2340846" cy="4191000"/>
-            <wp:effectExtent l="0" t="0" r="2540" b="0"/>
-            <wp:docPr id="1064741831" name="Image 1" descr="Une image contenant texte, capture d’écran, Police, document&#10;&#10;Description générée automatiquement"/>
+          <wp:inline distT="0" distB="0" distL="0" distR="0" wp14:anchorId="4A7F7AEC" wp14:editId="0A84C011">
+            <wp:extent cx="2705100" cy="4183054"/>
+            <wp:effectExtent l="0" t="0" r="0" b="8255"/>
+            <wp:docPr id="1094684346" name="Image 1" descr="Une image contenant texte, capture d’écran, Police&#10;&#10;Description générée automatiquement"/>
             <wp:cNvGraphicFramePr>
               <a:graphicFrameLocks xmlns:a="http://schemas.openxmlformats.org/drawingml/2006/main" noChangeAspect="1"/>
             </wp:cNvGraphicFramePr>
@@ -287,7 +273,7 @@
               <a:graphicData uri="http://schemas.openxmlformats.org/drawingml/2006/picture">
                 <pic:pic xmlns:pic="http://schemas.openxmlformats.org/drawingml/2006/picture">
                   <pic:nvPicPr>
-                    <pic:cNvPr id="1064741831" name="Image 1" descr="Une image contenant texte, capture d’écran, Police, document&#10;&#10;Description générée automatiquement"/>
+                    <pic:cNvPr id="1094684346" name="Image 1" descr="Une image contenant texte, capture d’écran, Police&#10;&#10;Description générée automatiquement"/>
                     <pic:cNvPicPr/>
                   </pic:nvPicPr>
                   <pic:blipFill>
@@ -299,7 +285,7 @@
                   <pic:spPr>
                     <a:xfrm>
                       <a:off x="0" y="0"/>
-                      <a:ext cx="2341659" cy="4192456"/>
+                      <a:ext cx="2713133" cy="4195476"/>
                     </a:xfrm>
                     <a:prstGeom prst="rect">
                       <a:avLst/>
@@ -360,6 +346,220 @@
         </w:rPr>
         <w:t>Eclipse, PhpMyAdmin (SQL)</w:t>
       </w:r>
+    </w:p>
+    <w:p>
+      <w:pPr>
+        <w:rPr>
+          <w:b/>
+          <w:bCs/>
+        </w:rPr>
+      </w:pPr>
+      <w:r>
+        <w:rPr>
+          <w:b/>
+          <w:bCs/>
+        </w:rPr>
+        <w:t xml:space="preserve">Photos Swing du projet </w:t>
+      </w:r>
+      <w:r>
+        <w:rPr>
+          <w:b/>
+          <w:bCs/>
+        </w:rPr>
+        <w:t>:</w:t>
+      </w:r>
+    </w:p>
+    <w:p>
+      <w:pPr>
+        <w:rPr>
+          <w:lang w:val="en-GB"/>
+        </w:rPr>
+      </w:pPr>
+      <w:r>
+        <w:rPr>
+          <w:lang w:val="en-GB"/>
+        </w:rPr>
+        <w:drawing>
+          <wp:inline distT="0" distB="0" distL="0" distR="0" wp14:anchorId="7239F9FB" wp14:editId="466698A8">
+            <wp:extent cx="3876675" cy="2884432"/>
+            <wp:effectExtent l="0" t="0" r="0" b="0"/>
+            <wp:docPr id="585416462" name="Image 1" descr="Une image contenant texte, capture d’écran, affichage, logiciel&#10;&#10;Description générée automatiquement"/>
+            <wp:cNvGraphicFramePr>
+              <a:graphicFrameLocks xmlns:a="http://schemas.openxmlformats.org/drawingml/2006/main" noChangeAspect="1"/>
+            </wp:cNvGraphicFramePr>
+            <a:graphic xmlns:a="http://schemas.openxmlformats.org/drawingml/2006/main">
+              <a:graphicData uri="http://schemas.openxmlformats.org/drawingml/2006/picture">
+                <pic:pic xmlns:pic="http://schemas.openxmlformats.org/drawingml/2006/picture">
+                  <pic:nvPicPr>
+                    <pic:cNvPr id="585416462" name="Image 1" descr="Une image contenant texte, capture d’écran, affichage, logiciel&#10;&#10;Description générée automatiquement"/>
+                    <pic:cNvPicPr/>
+                  </pic:nvPicPr>
+                  <pic:blipFill>
+                    <a:blip r:embed="rId6"/>
+                    <a:stretch>
+                      <a:fillRect/>
+                    </a:stretch>
+                  </pic:blipFill>
+                  <pic:spPr>
+                    <a:xfrm>
+                      <a:off x="0" y="0"/>
+                      <a:ext cx="3891228" cy="2895260"/>
+                    </a:xfrm>
+                    <a:prstGeom prst="rect">
+                      <a:avLst/>
+                    </a:prstGeom>
+                  </pic:spPr>
+                </pic:pic>
+              </a:graphicData>
+            </a:graphic>
+          </wp:inline>
+        </w:drawing>
+      </w:r>
+    </w:p>
+    <w:p>
+      <w:pPr>
+        <w:rPr>
+          <w:lang w:val="en-GB"/>
+        </w:rPr>
+      </w:pPr>
+      <w:r>
+        <w:rPr>
+          <w:lang w:val="en-GB"/>
+        </w:rPr>
+        <w:drawing>
+          <wp:inline distT="0" distB="0" distL="0" distR="0" wp14:anchorId="320F1D60" wp14:editId="2652DDFB">
+            <wp:extent cx="4076700" cy="3027866"/>
+            <wp:effectExtent l="0" t="0" r="0" b="1270"/>
+            <wp:docPr id="1921496508" name="Image 1" descr="Une image contenant texte, capture d’écran, nombre, Parallèle&#10;&#10;Description générée automatiquement"/>
+            <wp:cNvGraphicFramePr>
+              <a:graphicFrameLocks xmlns:a="http://schemas.openxmlformats.org/drawingml/2006/main" noChangeAspect="1"/>
+            </wp:cNvGraphicFramePr>
+            <a:graphic xmlns:a="http://schemas.openxmlformats.org/drawingml/2006/main">
+              <a:graphicData uri="http://schemas.openxmlformats.org/drawingml/2006/picture">
+                <pic:pic xmlns:pic="http://schemas.openxmlformats.org/drawingml/2006/picture">
+                  <pic:nvPicPr>
+                    <pic:cNvPr id="1921496508" name="Image 1" descr="Une image contenant texte, capture d’écran, nombre, Parallèle&#10;&#10;Description générée automatiquement"/>
+                    <pic:cNvPicPr/>
+                  </pic:nvPicPr>
+                  <pic:blipFill>
+                    <a:blip r:embed="rId7"/>
+                    <a:stretch>
+                      <a:fillRect/>
+                    </a:stretch>
+                  </pic:blipFill>
+                  <pic:spPr>
+                    <a:xfrm>
+                      <a:off x="0" y="0"/>
+                      <a:ext cx="4079140" cy="3029678"/>
+                    </a:xfrm>
+                    <a:prstGeom prst="rect">
+                      <a:avLst/>
+                    </a:prstGeom>
+                  </pic:spPr>
+                </pic:pic>
+              </a:graphicData>
+            </a:graphic>
+          </wp:inline>
+        </w:drawing>
+      </w:r>
+    </w:p>
+    <w:p>
+      <w:pPr>
+        <w:rPr>
+          <w:lang w:val="en-GB"/>
+        </w:rPr>
+      </w:pPr>
+    </w:p>
+    <w:p>
+      <w:pPr>
+        <w:rPr>
+          <w:lang w:val="en-GB"/>
+        </w:rPr>
+      </w:pPr>
+    </w:p>
+    <w:p>
+      <w:pPr>
+        <w:rPr>
+          <w:lang w:val="en-GB"/>
+        </w:rPr>
+      </w:pPr>
+    </w:p>
+    <w:p>
+      <w:pPr>
+        <w:rPr>
+          <w:lang w:val="en-GB"/>
+        </w:rPr>
+      </w:pPr>
+    </w:p>
+    <w:p>
+      <w:pPr>
+        <w:rPr>
+          <w:lang w:val="en-GB"/>
+        </w:rPr>
+      </w:pPr>
+    </w:p>
+    <w:p>
+      <w:pPr>
+        <w:rPr>
+          <w:lang w:val="en-GB"/>
+        </w:rPr>
+      </w:pPr>
+      <w:r>
+        <w:rPr>
+          <w:lang w:val="en-GB"/>
+        </w:rPr>
+        <w:lastRenderedPageBreak/>
+        <w:drawing>
+          <wp:inline distT="0" distB="0" distL="0" distR="0" wp14:anchorId="58C22817" wp14:editId="0BC9B1A6">
+            <wp:extent cx="5760720" cy="4357370"/>
+            <wp:effectExtent l="0" t="0" r="0" b="5080"/>
+            <wp:docPr id="2108469136" name="Image 1" descr="Une image contenant texte, capture d’écran, affichage, logiciel&#10;&#10;Description générée automatiquement"/>
+            <wp:cNvGraphicFramePr>
+              <a:graphicFrameLocks xmlns:a="http://schemas.openxmlformats.org/drawingml/2006/main" noChangeAspect="1"/>
+            </wp:cNvGraphicFramePr>
+            <a:graphic xmlns:a="http://schemas.openxmlformats.org/drawingml/2006/main">
+              <a:graphicData uri="http://schemas.openxmlformats.org/drawingml/2006/picture">
+                <pic:pic xmlns:pic="http://schemas.openxmlformats.org/drawingml/2006/picture">
+                  <pic:nvPicPr>
+                    <pic:cNvPr id="2108469136" name="Image 1" descr="Une image contenant texte, capture d’écran, affichage, logiciel&#10;&#10;Description générée automatiquement"/>
+                    <pic:cNvPicPr/>
+                  </pic:nvPicPr>
+                  <pic:blipFill>
+                    <a:blip r:embed="rId8"/>
+                    <a:stretch>
+                      <a:fillRect/>
+                    </a:stretch>
+                  </pic:blipFill>
+                  <pic:spPr>
+                    <a:xfrm>
+                      <a:off x="0" y="0"/>
+                      <a:ext cx="5760720" cy="4357370"/>
+                    </a:xfrm>
+                    <a:prstGeom prst="rect">
+                      <a:avLst/>
+                    </a:prstGeom>
+                  </pic:spPr>
+                </pic:pic>
+              </a:graphicData>
+            </a:graphic>
+          </wp:inline>
+        </w:drawing>
+      </w:r>
+    </w:p>
+    <w:p>
+      <w:pPr>
+        <w:rPr>
+          <w:lang w:val="en-GB"/>
+        </w:rPr>
+      </w:pPr>
+    </w:p>
+    <w:p>
+      <w:pPr>
+        <w:ind w:left="360"/>
+        <w:rPr>
+          <w:lang w:val="en-GB"/>
+        </w:rPr>
+      </w:pPr>
     </w:p>
     <w:sectPr>
       <w:pgSz w:w="11906" w:h="16838"/>
@@ -1292,7 +1492,7 @@
   <w:style w:type="paragraph" w:default="1" w:styleId="Normal">
     <w:name w:val="Normal"/>
     <w:qFormat/>
-    <w:rsid w:val="00BE217E"/>
+    <w:rsid w:val="0047210E"/>
   </w:style>
   <w:style w:type="paragraph" w:styleId="Titre1">
     <w:name w:val="heading 1"/>
@@ -1496,6 +1696,7 @@
   <w:style w:type="character" w:default="1" w:styleId="Policepardfaut">
     <w:name w:val="Default Paragraph Font"/>
     <w:uiPriority w:val="1"/>
+    <w:semiHidden/>
     <w:unhideWhenUsed/>
   </w:style>
   <w:style w:type="table" w:default="1" w:styleId="TableauNormal">

</xml_diff>